<commit_message>
bare bones code commited and requirements analysis finished
</commit_message>
<xml_diff>
--- a/Requirements Analysis.docx
+++ b/Requirements Analysis.docx
@@ -186,18 +186,8 @@
           <w:sz w:val="24"/>
           <w:szCs w:val="24"/>
         </w:rPr>
-        <w:t xml:space="preserve">Prof. Hunter </w:t>
-      </w:r>
-      <w:proofErr w:type="spellStart"/>
-      <w:r>
-        <w:rPr>
-          <w:rFonts w:ascii="Times New Roman" w:hAnsi="Times New Roman" w:cs="Times New Roman"/>
-          <w:sz w:val="24"/>
-          <w:szCs w:val="24"/>
-        </w:rPr>
-        <w:t>Orgees</w:t>
-      </w:r>
-      <w:proofErr w:type="spellEnd"/>
+        <w:t>Prof. Hunter Orgees</w:t>
+      </w:r>
     </w:p>
     <w:p>
       <w:pPr>
@@ -499,30 +489,27 @@
           <w:sz w:val="24"/>
           <w:szCs w:val="24"/>
         </w:rPr>
-        <w:t xml:space="preserve">Hunter </w:t>
-      </w:r>
-      <w:proofErr w:type="spellStart"/>
-      <w:r>
-        <w:rPr>
-          <w:rFonts w:ascii="Times New Roman" w:hAnsi="Times New Roman" w:cs="Times New Roman"/>
-          <w:sz w:val="24"/>
-          <w:szCs w:val="24"/>
-        </w:rPr>
-        <w:t>Orgees</w:t>
-      </w:r>
-      <w:proofErr w:type="spellEnd"/>
-    </w:p>
-    <w:p>
-      <w:pPr>
-        <w:rPr>
-          <w:rFonts w:ascii="Times New Roman" w:hAnsi="Times New Roman" w:cs="Times New Roman"/>
-          <w:sz w:val="24"/>
-          <w:szCs w:val="24"/>
-        </w:rPr>
-      </w:pPr>
-    </w:p>
-    <w:p>
-      <w:pPr>
+        <w:t>Hunter Orgees</w:t>
+      </w:r>
+    </w:p>
+    <w:p>
+      <w:pPr>
+        <w:rPr>
+          <w:rFonts w:ascii="Times New Roman" w:hAnsi="Times New Roman" w:cs="Times New Roman"/>
+          <w:sz w:val="24"/>
+          <w:szCs w:val="24"/>
+        </w:rPr>
+      </w:pPr>
+    </w:p>
+    <w:p>
+      <w:pPr>
+        <w:rPr>
+          <w:rFonts w:ascii="Times New Roman" w:hAnsi="Times New Roman" w:cs="Times New Roman"/>
+          <w:sz w:val="24"/>
+          <w:szCs w:val="24"/>
+        </w:rPr>
+      </w:pPr>
+      <w:r>
         <w:rPr>
           <w:rFonts w:ascii="Times New Roman" w:hAnsi="Times New Roman" w:cs="Times New Roman"/>
           <w:b/>
@@ -531,17 +518,15 @@
           <w:szCs w:val="24"/>
           <w:u w:val="single"/>
         </w:rPr>
-      </w:pPr>
-      <w:r>
-        <w:rPr>
-          <w:rFonts w:ascii="Times New Roman" w:hAnsi="Times New Roman" w:cs="Times New Roman"/>
-          <w:b/>
-          <w:bCs/>
-          <w:sz w:val="24"/>
-          <w:szCs w:val="24"/>
-          <w:u w:val="single"/>
-        </w:rPr>
         <w:t>Requirements Gathering Session Summary:</w:t>
+      </w:r>
+      <w:r>
+        <w:rPr>
+          <w:rFonts w:ascii="Times New Roman" w:hAnsi="Times New Roman" w:cs="Times New Roman"/>
+          <w:sz w:val="24"/>
+          <w:szCs w:val="24"/>
+        </w:rPr>
+        <w:t xml:space="preserve"> The quiz will be multiple choice, have a time limit of 30 seconds, and consist of just one question per quiz.</w:t>
       </w:r>
     </w:p>
     <w:p>

</xml_diff>